<commit_message>
FIX: use manufacturer's short name, units
Advertised/referenced as "UGGA"; sticker on front says "GGA-30p".
</commit_message>
<xml_diff>
--- a/Home Interior Sampling Suite.docx
+++ b/Home Interior Sampling Suite.docx
@@ -6,8 +6,6 @@
       <w:pPr>
         <w:pStyle w:val="Title"/>
       </w:pPr>
-      <w:bookmarkStart w:id="0" w:name="_GoBack"/>
-      <w:bookmarkEnd w:id="0"/>
       <w:r>
         <w:t xml:space="preserve">Home Interior </w:t>
       </w:r>
@@ -686,32 +684,19 @@
                                 <w:noProof/>
                               </w:rPr>
                             </w:pPr>
-                            <w:bookmarkStart w:id="1" w:name="_Ref424644416"/>
+                            <w:bookmarkStart w:id="0" w:name="_Ref424644416"/>
                             <w:r>
                               <w:t xml:space="preserve">Figure </w:t>
                             </w:r>
-                            <w:r>
-                              <w:fldChar w:fldCharType="begin"/>
-                            </w:r>
-                            <w:r>
-                              <w:instrText xml:space="preserve"> SEQ Figure \* ARABIC </w:instrText>
-                            </w:r>
-                            <w:r>
-                              <w:fldChar w:fldCharType="separate"/>
-                            </w:r>
-                            <w:r>
-                              <w:rPr>
-                                <w:noProof/>
-                              </w:rPr>
-                              <w:t>1</w:t>
-                            </w:r>
-                            <w:r>
-                              <w:rPr>
-                                <w:noProof/>
-                              </w:rPr>
-                              <w:fldChar w:fldCharType="end"/>
-                            </w:r>
-                            <w:bookmarkEnd w:id="1"/>
+                            <w:fldSimple w:instr=" SEQ Figure \* ARABIC ">
+                              <w:r>
+                                <w:rPr>
+                                  <w:noProof/>
+                                </w:rPr>
+                                <w:t>1</w:t>
+                              </w:r>
+                            </w:fldSimple>
+                            <w:bookmarkEnd w:id="0"/>
                             <w:r>
                               <w:t>. Indoor sampling suite</w:t>
                             </w:r>
@@ -988,9 +973,6 @@
       </w:r>
       <w:r>
         <w:br/>
-      </w:r>
-      <w:r>
-        <w:lastRenderedPageBreak/>
         <w:t xml:space="preserve">Provides real-time </w:t>
       </w:r>
       <w:r>
@@ -1205,6 +1187,7 @@
         <w:suppressAutoHyphens w:val="0"/>
       </w:pPr>
       <w:r>
+        <w:lastRenderedPageBreak/>
         <w:t xml:space="preserve">Supporting hardware </w:t>
       </w:r>
       <w:r>
@@ -1383,7 +1366,6 @@
         <w:br/>
       </w:r>
       <w:r>
-        <w:lastRenderedPageBreak/>
         <w:t xml:space="preserve">Protects instrumentation from power surges or brief outages; and allows the instrument cabinet to be repositioned in the home without disrupting sampling. </w:t>
       </w:r>
     </w:p>
@@ -1823,7 +1805,6 @@
         </w:numPr>
       </w:pPr>
       <w:r>
-        <w:lastRenderedPageBreak/>
         <w:t>The NO</w:t>
       </w:r>
       <w:r>
@@ -1960,27 +1941,14 @@
       <w:r>
         <w:t xml:space="preserve">Table </w:t>
       </w:r>
-      <w:r>
-        <w:fldChar w:fldCharType="begin"/>
-      </w:r>
-      <w:r>
-        <w:instrText xml:space="preserve"> SEQ Table \* ARABIC </w:instrText>
-      </w:r>
-      <w:r>
-        <w:fldChar w:fldCharType="separate"/>
-      </w:r>
-      <w:r>
-        <w:rPr>
-          <w:noProof/>
-        </w:rPr>
-        <w:t>1</w:t>
-      </w:r>
-      <w:r>
-        <w:rPr>
-          <w:noProof/>
-        </w:rPr>
-        <w:fldChar w:fldCharType="end"/>
-      </w:r>
+      <w:fldSimple w:instr=" SEQ Table \* ARABIC ">
+        <w:r>
+          <w:rPr>
+            <w:noProof/>
+          </w:rPr>
+          <w:t>1</w:t>
+        </w:r>
+      </w:fldSimple>
       <w:r>
         <w:t>. Instrumentation summary</w:t>
       </w:r>
@@ -3116,6 +3084,17 @@
               <w:suppressAutoHyphens w:val="0"/>
               <w:spacing w:after="0"/>
             </w:pPr>
+            <w:r>
+              <w:t>UGGA /</w:t>
+            </w:r>
+          </w:p>
+          <w:p>
+            <w:pPr>
+              <w:suppressAutoHyphens w:val="0"/>
+              <w:spacing w:after="0"/>
+            </w:pPr>
+            <w:bookmarkStart w:id="1" w:name="_GoBack"/>
+            <w:bookmarkEnd w:id="1"/>
             <w:r>
               <w:t>915-0011</w:t>
             </w:r>
@@ -6256,7 +6235,7 @@
 </file>
 
 <file path=customXml/itemProps1.xml><?xml version="1.0" encoding="utf-8"?>
-<ds:datastoreItem xmlns:ds="http://schemas.openxmlformats.org/officeDocument/2006/customXml" ds:itemID="{DFCC932B-1C8E-4566-A815-B90871AEABD8}">
+<ds:datastoreItem xmlns:ds="http://schemas.openxmlformats.org/officeDocument/2006/customXml" ds:itemID="{508DA676-E6A3-472A-84E1-FA004D988D5F}">
   <ds:schemaRefs>
     <ds:schemaRef ds:uri="http://schemas.openxmlformats.org/officeDocument/2006/bibliography"/>
   </ds:schemaRefs>

</xml_diff>